<commit_message>
correção erros de português
</commit_message>
<xml_diff>
--- a/PI_documentação_CoolCacau.docx
+++ b/PI_documentação_CoolCacau.docx
@@ -1,6 +1,6 @@
 
 <file path=word/document.xml><?xml version="1.0" encoding="utf-8"?>
-<w:document xmlns:wpc="http://schemas.microsoft.com/office/word/2010/wordprocessingCanvas" xmlns:cx="http://schemas.microsoft.com/office/drawing/2014/chartex" xmlns:cx1="http://schemas.microsoft.com/office/drawing/2015/9/8/chartex" xmlns:cx2="http://schemas.microsoft.com/office/drawing/2015/10/21/chartex" xmlns:cx3="http://schemas.microsoft.com/office/drawing/2016/5/9/chartex" xmlns:cx4="http://schemas.microsoft.com/office/drawing/2016/5/10/chartex" xmlns:cx5="http://schemas.microsoft.com/office/drawing/2016/5/11/chartex" xmlns:cx6="http://schemas.microsoft.com/office/drawing/2016/5/12/chartex" xmlns:cx7="http://schemas.microsoft.com/office/drawing/2016/5/13/chartex" xmlns:cx8="http://schemas.microsoft.com/office/drawing/2016/5/14/chartex" xmlns:mc="http://schemas.openxmlformats.org/markup-compatibility/2006" xmlns:aink="http://schemas.microsoft.com/office/drawing/2016/ink" xmlns:am3d="http://schemas.microsoft.com/office/drawing/2017/model3d" xmlns:o="urn:schemas-microsoft-com:office:office" xmlns:r="http://schemas.openxmlformats.org/officeDocument/2006/relationships" xmlns:m="http://schemas.openxmlformats.org/officeDocument/2006/math" xmlns:v="urn:schemas-microsoft-com:vml" xmlns:wp14="http://schemas.microsoft.com/office/word/2010/wordprocessingDrawing" xmlns:wp="http://schemas.openxmlformats.org/drawingml/2006/wordprocessingDrawing" xmlns:w10="urn:schemas-microsoft-com:office:word" xmlns:w="http://schemas.openxmlformats.org/wordprocessingml/2006/main" xmlns:w14="http://schemas.microsoft.com/office/word/2010/wordml" xmlns:w15="http://schemas.microsoft.com/office/word/2012/wordml" xmlns:w16cex="http://schemas.microsoft.com/office/word/2018/wordml/cex" xmlns:w16cid="http://schemas.microsoft.com/office/word/2016/wordml/cid" xmlns:w16="http://schemas.microsoft.com/office/word/2018/wordml" xmlns:w16sdtdh="http://schemas.microsoft.com/office/word/2020/wordml/sdtdatahash" xmlns:w16se="http://schemas.microsoft.com/office/word/2015/wordml/symex" xmlns:wpg="http://schemas.microsoft.com/office/word/2010/wordprocessingGroup" xmlns:wpi="http://schemas.microsoft.com/office/word/2010/wordprocessingInk" xmlns:wne="http://schemas.microsoft.com/office/word/2006/wordml" xmlns:wps="http://schemas.microsoft.com/office/word/2010/wordprocessingShape" mc:Ignorable="w14 w15 w16se w16cid w16 w16cex w16sdtdh wp14">
+<w:document xmlns:wpc="http://schemas.microsoft.com/office/word/2010/wordprocessingCanvas" xmlns:cx="http://schemas.microsoft.com/office/drawing/2014/chartex" xmlns:cx1="http://schemas.microsoft.com/office/drawing/2015/9/8/chartex" xmlns:cx2="http://schemas.microsoft.com/office/drawing/2015/10/21/chartex" xmlns:cx3="http://schemas.microsoft.com/office/drawing/2016/5/9/chartex" xmlns:cx4="http://schemas.microsoft.com/office/drawing/2016/5/10/chartex" xmlns:cx5="http://schemas.microsoft.com/office/drawing/2016/5/11/chartex" xmlns:cx6="http://schemas.microsoft.com/office/drawing/2016/5/12/chartex" xmlns:cx7="http://schemas.microsoft.com/office/drawing/2016/5/13/chartex" xmlns:cx8="http://schemas.microsoft.com/office/drawing/2016/5/14/chartex" xmlns:mc="http://schemas.openxmlformats.org/markup-compatibility/2006" xmlns:aink="http://schemas.microsoft.com/office/drawing/2016/ink" xmlns:am3d="http://schemas.microsoft.com/office/drawing/2017/model3d" xmlns:o="urn:schemas-microsoft-com:office:office" xmlns:r="http://schemas.openxmlformats.org/officeDocument/2006/relationships" xmlns:m="http://schemas.openxmlformats.org/officeDocument/2006/math" xmlns:v="urn:schemas-microsoft-com:vml" xmlns:wp14="http://schemas.microsoft.com/office/word/2010/wordprocessingDrawing" xmlns:wp="http://schemas.openxmlformats.org/drawingml/2006/wordprocessingDrawing" xmlns:w10="urn:schemas-microsoft-com:office:word" xmlns:w="http://schemas.openxmlformats.org/wordprocessingml/2006/main" xmlns:w14="http://schemas.microsoft.com/office/word/2010/wordml" xmlns:w15="http://schemas.microsoft.com/office/word/2012/wordml" xmlns:w16cid="http://schemas.microsoft.com/office/word/2016/wordml/cid" xmlns:w16se="http://schemas.microsoft.com/office/word/2015/wordml/symex" xmlns:wpg="http://schemas.microsoft.com/office/word/2010/wordprocessingGroup" xmlns:wpi="http://schemas.microsoft.com/office/word/2010/wordprocessingInk" xmlns:wne="http://schemas.microsoft.com/office/word/2006/wordml" xmlns:wps="http://schemas.microsoft.com/office/word/2010/wordprocessingShape" mc:Ignorable="w14 w15 w16se w16cid wp14">
   <w:body>
     <w:p>
       <w:pPr>
@@ -1121,6 +1121,26 @@
         </w:rPr>
         <w:t xml:space="preserve">. Milhares de agricultores ficaram desempregados e com dívidas que perduram até hoje. </w:t>
       </w:r>
+    </w:p>
+    <w:p>
+      <w:pPr>
+        <w:jc w:val="both"/>
+        <w:rPr>
+          <w:color w:val="auto"/>
+          <w:sz w:val="28"/>
+          <w:szCs w:val="28"/>
+          <w:shd w:val="clear" w:color="auto" w:fill="FFFFFF"/>
+        </w:rPr>
+      </w:pPr>
+      <w:r>
+        <w:rPr>
+          <w:color w:val="auto"/>
+          <w:sz w:val="28"/>
+          <w:szCs w:val="28"/>
+          <w:shd w:val="clear" w:color="auto" w:fill="FFFFFF"/>
+        </w:rPr>
+        <w:tab/>
+      </w:r>
       <w:r>
         <w:rPr>
           <w:color w:val="auto"/>
@@ -1283,7 +1303,23 @@
           <w:sz w:val="28"/>
           <w:szCs w:val="28"/>
         </w:rPr>
-        <w:t xml:space="preserve"> plantações de cacau através da tecnologia para prevenção de pragas</w:t>
+        <w:t xml:space="preserve"> plantações de cacau através da </w:t>
+      </w:r>
+      <w:r>
+        <w:rPr>
+          <w:color w:val="auto"/>
+          <w:sz w:val="28"/>
+          <w:szCs w:val="28"/>
+        </w:rPr>
+        <w:t>sensores</w:t>
+      </w:r>
+      <w:r>
+        <w:rPr>
+          <w:color w:val="auto"/>
+          <w:sz w:val="28"/>
+          <w:szCs w:val="28"/>
+        </w:rPr>
+        <w:t xml:space="preserve"> para prevenção de pragas</w:t>
       </w:r>
       <w:r>
         <w:rPr>
@@ -1659,7 +1695,39 @@
           <w:sz w:val="28"/>
           <w:szCs w:val="28"/>
         </w:rPr>
-        <w:t xml:space="preserve">Para que este projeto tenha um segmento; primeiramente teria que ter uma </w:t>
+        <w:t>Para que este projeto tenha um segmento</w:t>
+      </w:r>
+      <w:r>
+        <w:rPr>
+          <w:color w:val="auto"/>
+          <w:sz w:val="28"/>
+          <w:szCs w:val="28"/>
+        </w:rPr>
+        <w:t>,</w:t>
+      </w:r>
+      <w:r>
+        <w:rPr>
+          <w:color w:val="auto"/>
+          <w:sz w:val="28"/>
+          <w:szCs w:val="28"/>
+        </w:rPr>
+        <w:t xml:space="preserve"> primeiramente </w:t>
+      </w:r>
+      <w:r>
+        <w:rPr>
+          <w:color w:val="auto"/>
+          <w:sz w:val="28"/>
+          <w:szCs w:val="28"/>
+        </w:rPr>
+        <w:t>haveria</w:t>
+      </w:r>
+      <w:r>
+        <w:rPr>
+          <w:color w:val="auto"/>
+          <w:sz w:val="28"/>
+          <w:szCs w:val="28"/>
+        </w:rPr>
+        <w:t xml:space="preserve"> uma </w:t>
       </w:r>
       <w:r>
         <w:rPr>
@@ -1675,7 +1743,7 @@
           <w:sz w:val="28"/>
           <w:szCs w:val="28"/>
         </w:rPr>
-        <w:t xml:space="preserve"> para ter uma previsão da perspectiva</w:t>
+        <w:t xml:space="preserve"> para ter uma perspectiva</w:t>
       </w:r>
       <w:r>
         <w:rPr>
@@ -1707,14 +1775,6 @@
           <w:sz w:val="28"/>
           <w:szCs w:val="28"/>
         </w:rPr>
-        <w:br/>
-      </w:r>
-      <w:r>
-        <w:rPr>
-          <w:color w:val="auto"/>
-          <w:sz w:val="28"/>
-          <w:szCs w:val="28"/>
-        </w:rPr>
         <w:tab/>
       </w:r>
       <w:r>
@@ -1764,54 +1824,6 @@
           <w:szCs w:val="28"/>
         </w:rPr>
         <w:t xml:space="preserve"> ir até o local para fazer a instalação dos nossos equipamentos de monitoramento da plantação</w:t>
-      </w:r>
-      <w:r>
-        <w:rPr>
-          <w:color w:val="auto"/>
-          <w:sz w:val="28"/>
-          <w:szCs w:val="28"/>
-        </w:rPr>
-        <w:t>.</w:t>
-      </w:r>
-      <w:r>
-        <w:rPr>
-          <w:color w:val="auto"/>
-          <w:sz w:val="28"/>
-          <w:szCs w:val="28"/>
-        </w:rPr>
-        <w:br/>
-      </w:r>
-      <w:r>
-        <w:rPr>
-          <w:color w:val="auto"/>
-          <w:sz w:val="28"/>
-          <w:szCs w:val="28"/>
-        </w:rPr>
-        <w:br/>
-      </w:r>
-      <w:r>
-        <w:rPr>
-          <w:color w:val="auto"/>
-          <w:sz w:val="28"/>
-          <w:szCs w:val="28"/>
-        </w:rPr>
-        <w:tab/>
-      </w:r>
-      <w:r>
-        <w:rPr>
-          <w:color w:val="auto"/>
-          <w:sz w:val="28"/>
-          <w:szCs w:val="28"/>
-        </w:rPr>
-        <w:t>Com isso iniciaríamos o projeto de implementação do projeto</w:t>
-      </w:r>
-      <w:r>
-        <w:rPr>
-          <w:color w:val="auto"/>
-          <w:sz w:val="28"/>
-          <w:szCs w:val="28"/>
-        </w:rPr>
-        <w:t xml:space="preserve">, com o passar dos dias, poderemos análizar o ambiente da plantação  gerando análises da temperatura e da humidade do local para que possar gerar uma ambientação mais precisa e assim evitar o nosso maior problema contra pragas </w:t>
       </w:r>
       <w:r>
         <w:rPr>
@@ -2117,7 +2129,7 @@
               </wp:anchor>
             </w:drawing>
           </mc:Choice>
-          <mc:Fallback>
+          <mc:Fallback xmlns:w16sdtdh="http://schemas.microsoft.com/office/word/2020/wordml/sdtdatahash" xmlns:w16="http://schemas.microsoft.com/office/word/2018/wordml" xmlns:w16cex="http://schemas.microsoft.com/office/word/2018/wordml/cex">
             <w:pict>
               <v:line w14:anchorId="3FAA9048" id="Conector reto 10" o:spid="_x0000_s1026" style="position:absolute;z-index:251665408;visibility:visible;mso-wrap-style:square;mso-wrap-distance-left:9pt;mso-wrap-distance-top:0;mso-wrap-distance-right:9pt;mso-wrap-distance-bottom:0;mso-position-horizontal:absolute;mso-position-horizontal-relative:text;mso-position-vertical:absolute;mso-position-vertical-relative:text" from="355.3pt,1pt" to="356.05pt,31.75pt" o:gfxdata="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" strokecolor="#4472c4 [3204]" strokeweight=".5pt">
                 <v:stroke joinstyle="miter"/>
@@ -2183,7 +2195,7 @@
               </wp:anchor>
             </w:drawing>
           </mc:Choice>
-          <mc:Fallback>
+          <mc:Fallback xmlns:w16sdtdh="http://schemas.microsoft.com/office/word/2020/wordml/sdtdatahash" xmlns:w16="http://schemas.microsoft.com/office/word/2018/wordml" xmlns:w16cex="http://schemas.microsoft.com/office/word/2018/wordml/cex">
             <w:pict>
               <v:line w14:anchorId="078A8F29" id="Conector reto 9" o:spid="_x0000_s1026" style="position:absolute;z-index:251664384;visibility:visible;mso-wrap-style:square;mso-wrap-distance-left:9pt;mso-wrap-distance-top:0;mso-wrap-distance-right:9pt;mso-wrap-distance-bottom:0;mso-position-horizontal:absolute;mso-position-horizontal-relative:text;mso-position-vertical:absolute;mso-position-vertical-relative:text" from="238.3pt,4pt" to="239.05pt,31pt" o:gfxdata="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" strokecolor="#4472c4 [3204]" strokeweight=".5pt">
                 <v:stroke joinstyle="miter"/>
@@ -2255,7 +2267,7 @@
               </wp:anchor>
             </w:drawing>
           </mc:Choice>
-          <mc:Fallback>
+          <mc:Fallback xmlns:w16sdtdh="http://schemas.microsoft.com/office/word/2020/wordml/sdtdatahash" xmlns:w16="http://schemas.microsoft.com/office/word/2018/wordml" xmlns:w16cex="http://schemas.microsoft.com/office/word/2018/wordml/cex">
             <w:pict>
               <v:line w14:anchorId="21CAB376" id="Conector reto 8" o:spid="_x0000_s1026" style="position:absolute;z-index:251663360;visibility:visible;mso-wrap-style:square;mso-width-percent:0;mso-height-percent:0;mso-wrap-distance-left:9pt;mso-wrap-distance-top:0;mso-wrap-distance-right:9pt;mso-wrap-distance-bottom:0;mso-position-horizontal:absolute;mso-position-horizontal-relative:text;mso-position-vertical:absolute;mso-position-vertical-relative:text;mso-width-percent:0;mso-height-percent:0;mso-width-relative:margin;mso-height-relative:margin" from="126.55pt,4.75pt" to="127.3pt,31.75pt" o:gfxdata="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" strokecolor="#4472c4 [3204]" strokeweight=".5pt">
                 <v:stroke joinstyle="miter"/>
@@ -2324,7 +2336,7 @@
               </wp:anchor>
             </w:drawing>
           </mc:Choice>
-          <mc:Fallback>
+          <mc:Fallback xmlns:w16sdtdh="http://schemas.microsoft.com/office/word/2020/wordml/sdtdatahash" xmlns:w16="http://schemas.microsoft.com/office/word/2018/wordml" xmlns:w16cex="http://schemas.microsoft.com/office/word/2018/wordml/cex">
             <w:pict>
               <v:line w14:anchorId="6C400993" id="Conector reto 4" o:spid="_x0000_s1026" style="position:absolute;flip:y;z-index:251661312;visibility:visible;mso-wrap-style:square;mso-height-percent:0;mso-wrap-distance-left:9pt;mso-wrap-distance-top:0;mso-wrap-distance-right:9pt;mso-wrap-distance-bottom:0;mso-position-horizontal:absolute;mso-position-horizontal-relative:text;mso-position-vertical:absolute;mso-position-vertical-relative:text;mso-height-percent:0;mso-height-relative:margin" from="6.55pt,3.25pt" to="6.55pt,41.5pt" o:gfxdata="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" strokecolor="#4472c4 [3204]" strokeweight=".5pt">
                 <v:stroke joinstyle="miter"/>
@@ -2393,7 +2405,7 @@
               </wp:anchor>
             </w:drawing>
           </mc:Choice>
-          <mc:Fallback>
+          <mc:Fallback xmlns:w16sdtdh="http://schemas.microsoft.com/office/word/2020/wordml/sdtdatahash" xmlns:w16="http://schemas.microsoft.com/office/word/2018/wordml" xmlns:w16cex="http://schemas.microsoft.com/office/word/2018/wordml/cex">
             <w:pict>
               <v:line w14:anchorId="1057C2DF" id="Conector reto 7" o:spid="_x0000_s1026" style="position:absolute;z-index:251662336;visibility:visible;mso-wrap-style:square;mso-height-percent:0;mso-wrap-distance-left:9pt;mso-wrap-distance-top:0;mso-wrap-distance-right:9pt;mso-wrap-distance-bottom:0;mso-position-horizontal:absolute;mso-position-horizontal-relative:text;mso-position-vertical:absolute;mso-position-vertical-relative:text;mso-height-percent:0;mso-height-relative:margin" from="478.3pt,4pt" to="478.3pt,37.75pt" o:gfxdata="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" strokecolor="#4472c4 [3204]" strokeweight=".5pt">
                 <v:stroke joinstyle="miter"/>
@@ -2459,7 +2471,7 @@
               </wp:anchor>
             </w:drawing>
           </mc:Choice>
-          <mc:Fallback>
+          <mc:Fallback xmlns:w16sdtdh="http://schemas.microsoft.com/office/word/2020/wordml/sdtdatahash" xmlns:w16="http://schemas.microsoft.com/office/word/2018/wordml" xmlns:w16cex="http://schemas.microsoft.com/office/word/2018/wordml/cex">
             <w:pict>
               <v:line w14:anchorId="72DEDA57" id="Conector reto 1" o:spid="_x0000_s1026" style="position:absolute;flip:y;z-index:251659264;visibility:visible;mso-wrap-style:square;mso-wrap-distance-left:9pt;mso-wrap-distance-top:0;mso-wrap-distance-right:9pt;mso-wrap-distance-bottom:0;mso-position-horizontal:absolute;mso-position-horizontal-relative:text;mso-position-vertical:absolute;mso-position-vertical-relative:text" from="4.3pt,17.5pt" to="480.55pt,19.75pt" o:gfxdata="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" strokecolor="#4472c4 [3204]" strokeweight=".5pt">
                 <v:stroke joinstyle="miter"/>
@@ -2534,7 +2546,7 @@
               </wp:anchor>
             </w:drawing>
           </mc:Choice>
-          <mc:Fallback>
+          <mc:Fallback xmlns:w16sdtdh="http://schemas.microsoft.com/office/word/2020/wordml/sdtdatahash" xmlns:w16="http://schemas.microsoft.com/office/word/2018/wordml" xmlns:w16cex="http://schemas.microsoft.com/office/word/2018/wordml/cex">
             <w:pict>
               <v:line w14:anchorId="721D218E" id="Conector reto 2" o:spid="_x0000_s1026" style="position:absolute;z-index:251660288;visibility:visible;mso-wrap-style:square;mso-wrap-distance-left:9pt;mso-wrap-distance-top:0;mso-wrap-distance-right:9pt;mso-wrap-distance-bottom:0;mso-position-horizontal:absolute;mso-position-horizontal-relative:text;mso-position-vertical:absolute;mso-position-vertical-relative:text" from="6.55pt,.65pt" to="6.55pt,1.4pt" o:gfxdata="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" strokecolor="#4472c4 [3204]" strokeweight=".5pt">
                 <v:stroke joinstyle="miter"/>
@@ -2854,6 +2866,41 @@
     <w:p>
       <w:pPr>
         <w:rPr>
+          <w:color w:val="auto"/>
+        </w:rPr>
+      </w:pPr>
+    </w:p>
+    <w:p>
+      <w:pPr>
+        <w:rPr>
+          <w:color w:val="auto"/>
+        </w:rPr>
+      </w:pPr>
+    </w:p>
+    <w:p>
+      <w:pPr>
+        <w:rPr>
+          <w:color w:val="auto"/>
+        </w:rPr>
+      </w:pPr>
+    </w:p>
+    <w:p>
+      <w:pPr>
+        <w:rPr>
+          <w:color w:val="auto"/>
+        </w:rPr>
+      </w:pPr>
+    </w:p>
+    <w:p>
+      <w:pPr>
+        <w:rPr>
+          <w:color w:val="auto"/>
+        </w:rPr>
+      </w:pPr>
+    </w:p>
+    <w:p>
+      <w:pPr>
+        <w:rPr>
           <w:b/>
           <w:bCs/>
           <w:color w:val="3F000F"/>
@@ -2866,7 +2913,6 @@
         <w:rPr>
           <w:color w:val="auto"/>
         </w:rPr>
-        <w:lastRenderedPageBreak/>
         <w:br/>
       </w:r>
     </w:p>
@@ -2890,6 +2936,7 @@
           <w:szCs w:val="32"/>
           <w:u w:val="single"/>
         </w:rPr>
+        <w:lastRenderedPageBreak/>
         <w:t>Premissas</w:t>
       </w:r>
       <w:r>
@@ -2945,7 +2992,31 @@
           <w:sz w:val="28"/>
           <w:szCs w:val="28"/>
         </w:rPr>
-        <w:t>O local será necessario que tenha acesso a redes de internet para registrar as análises;</w:t>
+        <w:t>No</w:t>
+      </w:r>
+      <w:r>
+        <w:rPr>
+          <w:color w:val="auto"/>
+          <w:sz w:val="28"/>
+          <w:szCs w:val="28"/>
+        </w:rPr>
+        <w:t xml:space="preserve"> local será necess</w:t>
+      </w:r>
+      <w:r>
+        <w:rPr>
+          <w:color w:val="auto"/>
+          <w:sz w:val="28"/>
+          <w:szCs w:val="28"/>
+        </w:rPr>
+        <w:t>á</w:t>
+      </w:r>
+      <w:r>
+        <w:rPr>
+          <w:color w:val="auto"/>
+          <w:sz w:val="28"/>
+          <w:szCs w:val="28"/>
+        </w:rPr>
+        <w:t>rio acesso a redes de internet para registrar as análises;</w:t>
       </w:r>
     </w:p>
     <w:p>
@@ -3063,16 +3134,18 @@
           <w:sz w:val="28"/>
           <w:szCs w:val="28"/>
         </w:rPr>
-        <w:t>Será realizado um treinamento para aprender a ver os registros de análise no programa</w:t>
-      </w:r>
-      <w:r>
-        <w:rPr>
-          <w:color w:val="auto"/>
-          <w:sz w:val="28"/>
-          <w:szCs w:val="28"/>
-        </w:rPr>
-        <w:t>;</w:t>
-      </w:r>
+        <w:t>Será realizado um treinamento para</w:t>
+      </w:r>
+      <w:r>
+        <w:rPr>
+          <w:color w:val="auto"/>
+          <w:sz w:val="28"/>
+          <w:szCs w:val="28"/>
+        </w:rPr>
+        <w:t xml:space="preserve"> os agricultores sobre o sistema;</w:t>
+      </w:r>
+      <w:bookmarkStart w:id="2" w:name="_GoBack"/>
+      <w:bookmarkEnd w:id="2"/>
     </w:p>
     <w:p>
       <w:pPr>
@@ -3739,7 +3812,6 @@
           <w:sz w:val="28"/>
           <w:szCs w:val="28"/>
         </w:rPr>
-        <w:lastRenderedPageBreak/>
         <w:t>Raspberry</w:t>
       </w:r>
       <w:proofErr w:type="spellEnd"/>
@@ -3749,7 +3821,25 @@
           <w:sz w:val="28"/>
           <w:szCs w:val="28"/>
         </w:rPr>
-        <w:t xml:space="preserve"> Pi 4 Computer Model B 4Gb RAM</w:t>
+        <w:t xml:space="preserve"> </w:t>
+      </w:r>
+      <w:proofErr w:type="spellStart"/>
+      <w:r>
+        <w:rPr>
+          <w:color w:val="auto"/>
+          <w:sz w:val="28"/>
+          <w:szCs w:val="28"/>
+        </w:rPr>
+        <w:t>Pi</w:t>
+      </w:r>
+      <w:proofErr w:type="spellEnd"/>
+      <w:r>
+        <w:rPr>
+          <w:color w:val="auto"/>
+          <w:sz w:val="28"/>
+          <w:szCs w:val="28"/>
+        </w:rPr>
+        <w:t xml:space="preserve"> 4 Computer Model B 4Gb RAM</w:t>
       </w:r>
       <w:r>
         <w:rPr>
@@ -4093,7 +4183,7 @@
 </file>
 
 <file path=word/endnotes.xml><?xml version="1.0" encoding="utf-8"?>
-<w:endnotes xmlns:wpc="http://schemas.microsoft.com/office/word/2010/wordprocessingCanvas" xmlns:cx="http://schemas.microsoft.com/office/drawing/2014/chartex" xmlns:cx1="http://schemas.microsoft.com/office/drawing/2015/9/8/chartex" xmlns:cx2="http://schemas.microsoft.com/office/drawing/2015/10/21/chartex" xmlns:cx3="http://schemas.microsoft.com/office/drawing/2016/5/9/chartex" xmlns:cx4="http://schemas.microsoft.com/office/drawing/2016/5/10/chartex" xmlns:cx5="http://schemas.microsoft.com/office/drawing/2016/5/11/chartex" xmlns:cx6="http://schemas.microsoft.com/office/drawing/2016/5/12/chartex" xmlns:cx7="http://schemas.microsoft.com/office/drawing/2016/5/13/chartex" xmlns:cx8="http://schemas.microsoft.com/office/drawing/2016/5/14/chartex" xmlns:mc="http://schemas.openxmlformats.org/markup-compatibility/2006" xmlns:aink="http://schemas.microsoft.com/office/drawing/2016/ink" xmlns:am3d="http://schemas.microsoft.com/office/drawing/2017/model3d" xmlns:o="urn:schemas-microsoft-com:office:office" xmlns:r="http://schemas.openxmlformats.org/officeDocument/2006/relationships" xmlns:m="http://schemas.openxmlformats.org/officeDocument/2006/math" xmlns:v="urn:schemas-microsoft-com:vml" xmlns:wp14="http://schemas.microsoft.com/office/word/2010/wordprocessingDrawing" xmlns:wp="http://schemas.openxmlformats.org/drawingml/2006/wordprocessingDrawing" xmlns:w10="urn:schemas-microsoft-com:office:word" xmlns:w="http://schemas.openxmlformats.org/wordprocessingml/2006/main" xmlns:w14="http://schemas.microsoft.com/office/word/2010/wordml" xmlns:w15="http://schemas.microsoft.com/office/word/2012/wordml" xmlns:w16cex="http://schemas.microsoft.com/office/word/2018/wordml/cex" xmlns:w16cid="http://schemas.microsoft.com/office/word/2016/wordml/cid" xmlns:w16="http://schemas.microsoft.com/office/word/2018/wordml" xmlns:w16sdtdh="http://schemas.microsoft.com/office/word/2020/wordml/sdtdatahash" xmlns:w16se="http://schemas.microsoft.com/office/word/2015/wordml/symex" xmlns:wpg="http://schemas.microsoft.com/office/word/2010/wordprocessingGroup" xmlns:wpi="http://schemas.microsoft.com/office/word/2010/wordprocessingInk" xmlns:wne="http://schemas.microsoft.com/office/word/2006/wordml" xmlns:wps="http://schemas.microsoft.com/office/word/2010/wordprocessingShape" mc:Ignorable="w14 w15 w16se w16cid w16 w16cex w16sdtdh wp14">
+<w:endnotes xmlns:wpc="http://schemas.microsoft.com/office/word/2010/wordprocessingCanvas" xmlns:cx="http://schemas.microsoft.com/office/drawing/2014/chartex" xmlns:cx1="http://schemas.microsoft.com/office/drawing/2015/9/8/chartex" xmlns:cx2="http://schemas.microsoft.com/office/drawing/2015/10/21/chartex" xmlns:cx3="http://schemas.microsoft.com/office/drawing/2016/5/9/chartex" xmlns:cx4="http://schemas.microsoft.com/office/drawing/2016/5/10/chartex" xmlns:cx5="http://schemas.microsoft.com/office/drawing/2016/5/11/chartex" xmlns:cx6="http://schemas.microsoft.com/office/drawing/2016/5/12/chartex" xmlns:cx7="http://schemas.microsoft.com/office/drawing/2016/5/13/chartex" xmlns:cx8="http://schemas.microsoft.com/office/drawing/2016/5/14/chartex" xmlns:mc="http://schemas.openxmlformats.org/markup-compatibility/2006" xmlns:aink="http://schemas.microsoft.com/office/drawing/2016/ink" xmlns:am3d="http://schemas.microsoft.com/office/drawing/2017/model3d" xmlns:o="urn:schemas-microsoft-com:office:office" xmlns:r="http://schemas.openxmlformats.org/officeDocument/2006/relationships" xmlns:m="http://schemas.openxmlformats.org/officeDocument/2006/math" xmlns:v="urn:schemas-microsoft-com:vml" xmlns:wp14="http://schemas.microsoft.com/office/word/2010/wordprocessingDrawing" xmlns:wp="http://schemas.openxmlformats.org/drawingml/2006/wordprocessingDrawing" xmlns:w10="urn:schemas-microsoft-com:office:word" xmlns:w="http://schemas.openxmlformats.org/wordprocessingml/2006/main" xmlns:w14="http://schemas.microsoft.com/office/word/2010/wordml" xmlns:w15="http://schemas.microsoft.com/office/word/2012/wordml" xmlns:w16cid="http://schemas.microsoft.com/office/word/2016/wordml/cid" xmlns:w16se="http://schemas.microsoft.com/office/word/2015/wordml/symex" xmlns:wpg="http://schemas.microsoft.com/office/word/2010/wordprocessingGroup" xmlns:wpi="http://schemas.microsoft.com/office/word/2010/wordprocessingInk" xmlns:wne="http://schemas.microsoft.com/office/word/2006/wordml" xmlns:wps="http://schemas.microsoft.com/office/word/2010/wordprocessingShape" mc:Ignorable="w14 w15 w16se w16cid wp14">
   <w:endnote w:type="separator" w:id="-1">
     <w:p>
       <w:r>
@@ -4112,7 +4202,7 @@
 </file>
 
 <file path=word/footnotes.xml><?xml version="1.0" encoding="utf-8"?>
-<w:footnotes xmlns:wpc="http://schemas.microsoft.com/office/word/2010/wordprocessingCanvas" xmlns:cx="http://schemas.microsoft.com/office/drawing/2014/chartex" xmlns:cx1="http://schemas.microsoft.com/office/drawing/2015/9/8/chartex" xmlns:cx2="http://schemas.microsoft.com/office/drawing/2015/10/21/chartex" xmlns:cx3="http://schemas.microsoft.com/office/drawing/2016/5/9/chartex" xmlns:cx4="http://schemas.microsoft.com/office/drawing/2016/5/10/chartex" xmlns:cx5="http://schemas.microsoft.com/office/drawing/2016/5/11/chartex" xmlns:cx6="http://schemas.microsoft.com/office/drawing/2016/5/12/chartex" xmlns:cx7="http://schemas.microsoft.com/office/drawing/2016/5/13/chartex" xmlns:cx8="http://schemas.microsoft.com/office/drawing/2016/5/14/chartex" xmlns:mc="http://schemas.openxmlformats.org/markup-compatibility/2006" xmlns:aink="http://schemas.microsoft.com/office/drawing/2016/ink" xmlns:am3d="http://schemas.microsoft.com/office/drawing/2017/model3d" xmlns:o="urn:schemas-microsoft-com:office:office" xmlns:r="http://schemas.openxmlformats.org/officeDocument/2006/relationships" xmlns:m="http://schemas.openxmlformats.org/officeDocument/2006/math" xmlns:v="urn:schemas-microsoft-com:vml" xmlns:wp14="http://schemas.microsoft.com/office/word/2010/wordprocessingDrawing" xmlns:wp="http://schemas.openxmlformats.org/drawingml/2006/wordprocessingDrawing" xmlns:w10="urn:schemas-microsoft-com:office:word" xmlns:w="http://schemas.openxmlformats.org/wordprocessingml/2006/main" xmlns:w14="http://schemas.microsoft.com/office/word/2010/wordml" xmlns:w15="http://schemas.microsoft.com/office/word/2012/wordml" xmlns:w16cex="http://schemas.microsoft.com/office/word/2018/wordml/cex" xmlns:w16cid="http://schemas.microsoft.com/office/word/2016/wordml/cid" xmlns:w16="http://schemas.microsoft.com/office/word/2018/wordml" xmlns:w16sdtdh="http://schemas.microsoft.com/office/word/2020/wordml/sdtdatahash" xmlns:w16se="http://schemas.microsoft.com/office/word/2015/wordml/symex" xmlns:wpg="http://schemas.microsoft.com/office/word/2010/wordprocessingGroup" xmlns:wpi="http://schemas.microsoft.com/office/word/2010/wordprocessingInk" xmlns:wne="http://schemas.microsoft.com/office/word/2006/wordml" xmlns:wps="http://schemas.microsoft.com/office/word/2010/wordprocessingShape" mc:Ignorable="w14 w15 w16se w16cid w16 w16cex w16sdtdh wp14">
+<w:footnotes xmlns:wpc="http://schemas.microsoft.com/office/word/2010/wordprocessingCanvas" xmlns:cx="http://schemas.microsoft.com/office/drawing/2014/chartex" xmlns:cx1="http://schemas.microsoft.com/office/drawing/2015/9/8/chartex" xmlns:cx2="http://schemas.microsoft.com/office/drawing/2015/10/21/chartex" xmlns:cx3="http://schemas.microsoft.com/office/drawing/2016/5/9/chartex" xmlns:cx4="http://schemas.microsoft.com/office/drawing/2016/5/10/chartex" xmlns:cx5="http://schemas.microsoft.com/office/drawing/2016/5/11/chartex" xmlns:cx6="http://schemas.microsoft.com/office/drawing/2016/5/12/chartex" xmlns:cx7="http://schemas.microsoft.com/office/drawing/2016/5/13/chartex" xmlns:cx8="http://schemas.microsoft.com/office/drawing/2016/5/14/chartex" xmlns:mc="http://schemas.openxmlformats.org/markup-compatibility/2006" xmlns:aink="http://schemas.microsoft.com/office/drawing/2016/ink" xmlns:am3d="http://schemas.microsoft.com/office/drawing/2017/model3d" xmlns:o="urn:schemas-microsoft-com:office:office" xmlns:r="http://schemas.openxmlformats.org/officeDocument/2006/relationships" xmlns:m="http://schemas.openxmlformats.org/officeDocument/2006/math" xmlns:v="urn:schemas-microsoft-com:vml" xmlns:wp14="http://schemas.microsoft.com/office/word/2010/wordprocessingDrawing" xmlns:wp="http://schemas.openxmlformats.org/drawingml/2006/wordprocessingDrawing" xmlns:w10="urn:schemas-microsoft-com:office:word" xmlns:w="http://schemas.openxmlformats.org/wordprocessingml/2006/main" xmlns:w14="http://schemas.microsoft.com/office/word/2010/wordml" xmlns:w15="http://schemas.microsoft.com/office/word/2012/wordml" xmlns:w16cid="http://schemas.microsoft.com/office/word/2016/wordml/cid" xmlns:w16se="http://schemas.microsoft.com/office/word/2015/wordml/symex" xmlns:wpg="http://schemas.microsoft.com/office/word/2010/wordprocessingGroup" xmlns:wpi="http://schemas.microsoft.com/office/word/2010/wordprocessingInk" xmlns:wne="http://schemas.microsoft.com/office/word/2006/wordml" xmlns:wps="http://schemas.microsoft.com/office/word/2010/wordprocessingShape" mc:Ignorable="w14 w15 w16se w16cid wp14">
   <w:footnote w:type="separator" w:id="-1">
     <w:p>
       <w:r>
@@ -4131,7 +4221,7 @@
 </file>
 
 <file path=word/header1.xml><?xml version="1.0" encoding="utf-8"?>
-<w:hdr xmlns:wpc="http://schemas.microsoft.com/office/word/2010/wordprocessingCanvas" xmlns:cx="http://schemas.microsoft.com/office/drawing/2014/chartex" xmlns:cx1="http://schemas.microsoft.com/office/drawing/2015/9/8/chartex" xmlns:cx2="http://schemas.microsoft.com/office/drawing/2015/10/21/chartex" xmlns:cx3="http://schemas.microsoft.com/office/drawing/2016/5/9/chartex" xmlns:cx4="http://schemas.microsoft.com/office/drawing/2016/5/10/chartex" xmlns:cx5="http://schemas.microsoft.com/office/drawing/2016/5/11/chartex" xmlns:cx6="http://schemas.microsoft.com/office/drawing/2016/5/12/chartex" xmlns:cx7="http://schemas.microsoft.com/office/drawing/2016/5/13/chartex" xmlns:cx8="http://schemas.microsoft.com/office/drawing/2016/5/14/chartex" xmlns:mc="http://schemas.openxmlformats.org/markup-compatibility/2006" xmlns:aink="http://schemas.microsoft.com/office/drawing/2016/ink" xmlns:am3d="http://schemas.microsoft.com/office/drawing/2017/model3d" xmlns:o="urn:schemas-microsoft-com:office:office" xmlns:r="http://schemas.openxmlformats.org/officeDocument/2006/relationships" xmlns:m="http://schemas.openxmlformats.org/officeDocument/2006/math" xmlns:v="urn:schemas-microsoft-com:vml" xmlns:wp14="http://schemas.microsoft.com/office/word/2010/wordprocessingDrawing" xmlns:wp="http://schemas.openxmlformats.org/drawingml/2006/wordprocessingDrawing" xmlns:w10="urn:schemas-microsoft-com:office:word" xmlns:w="http://schemas.openxmlformats.org/wordprocessingml/2006/main" xmlns:w14="http://schemas.microsoft.com/office/word/2010/wordml" xmlns:w15="http://schemas.microsoft.com/office/word/2012/wordml" xmlns:w16cex="http://schemas.microsoft.com/office/word/2018/wordml/cex" xmlns:w16cid="http://schemas.microsoft.com/office/word/2016/wordml/cid" xmlns:w16="http://schemas.microsoft.com/office/word/2018/wordml" xmlns:w16sdtdh="http://schemas.microsoft.com/office/word/2020/wordml/sdtdatahash" xmlns:w16se="http://schemas.microsoft.com/office/word/2015/wordml/symex" xmlns:wpg="http://schemas.microsoft.com/office/word/2010/wordprocessingGroup" xmlns:wpi="http://schemas.microsoft.com/office/word/2010/wordprocessingInk" xmlns:wne="http://schemas.microsoft.com/office/word/2006/wordml" xmlns:wps="http://schemas.microsoft.com/office/word/2010/wordprocessingShape" mc:Ignorable="w14 w15 w16se w16cid w16 w16cex w16sdtdh wp14">
+<w:hdr xmlns:wpc="http://schemas.microsoft.com/office/word/2010/wordprocessingCanvas" xmlns:cx="http://schemas.microsoft.com/office/drawing/2014/chartex" xmlns:cx1="http://schemas.microsoft.com/office/drawing/2015/9/8/chartex" xmlns:cx2="http://schemas.microsoft.com/office/drawing/2015/10/21/chartex" xmlns:cx3="http://schemas.microsoft.com/office/drawing/2016/5/9/chartex" xmlns:cx4="http://schemas.microsoft.com/office/drawing/2016/5/10/chartex" xmlns:cx5="http://schemas.microsoft.com/office/drawing/2016/5/11/chartex" xmlns:cx6="http://schemas.microsoft.com/office/drawing/2016/5/12/chartex" xmlns:cx7="http://schemas.microsoft.com/office/drawing/2016/5/13/chartex" xmlns:cx8="http://schemas.microsoft.com/office/drawing/2016/5/14/chartex" xmlns:mc="http://schemas.openxmlformats.org/markup-compatibility/2006" xmlns:aink="http://schemas.microsoft.com/office/drawing/2016/ink" xmlns:am3d="http://schemas.microsoft.com/office/drawing/2017/model3d" xmlns:o="urn:schemas-microsoft-com:office:office" xmlns:r="http://schemas.openxmlformats.org/officeDocument/2006/relationships" xmlns:m="http://schemas.openxmlformats.org/officeDocument/2006/math" xmlns:v="urn:schemas-microsoft-com:vml" xmlns:wp14="http://schemas.microsoft.com/office/word/2010/wordprocessingDrawing" xmlns:wp="http://schemas.openxmlformats.org/drawingml/2006/wordprocessingDrawing" xmlns:w10="urn:schemas-microsoft-com:office:word" xmlns:w="http://schemas.openxmlformats.org/wordprocessingml/2006/main" xmlns:w14="http://schemas.microsoft.com/office/word/2010/wordml" xmlns:w15="http://schemas.microsoft.com/office/word/2012/wordml" xmlns:w16cid="http://schemas.microsoft.com/office/word/2016/wordml/cid" xmlns:w16se="http://schemas.microsoft.com/office/word/2015/wordml/symex" xmlns:wpg="http://schemas.microsoft.com/office/word/2010/wordprocessingGroup" xmlns:wpi="http://schemas.microsoft.com/office/word/2010/wordprocessingInk" xmlns:wne="http://schemas.microsoft.com/office/word/2006/wordml" xmlns:wps="http://schemas.microsoft.com/office/word/2010/wordprocessingShape" mc:Ignorable="w14 w15 w16se w16cid wp14">
   <w:p>
     <w:pPr>
       <w:pStyle w:val="Cabealho"/>
@@ -4160,7 +4250,7 @@
           <v:path o:extrusionok="f" gradientshapeok="t" o:connecttype="rect"/>
           <o:lock v:ext="edit" aspectratio="t"/>
         </v:shapetype>
-        <v:shape id="WordPictureWatermark635783501" o:spid="_x0000_s1086" type="#_x0000_t75" style="position:absolute;margin-left:0;margin-top:0;width:596.2pt;height:842pt;z-index:-251657216;mso-position-horizontal:center;mso-position-horizontal-relative:margin;mso-position-vertical:center;mso-position-vertical-relative:margin" o:allowincell="f">
+        <v:shape id="WordPictureWatermark635783501" o:spid="_x0000_s2110" type="#_x0000_t75" style="position:absolute;margin-left:0;margin-top:0;width:596.2pt;height:842pt;z-index:-251657216;mso-position-horizontal:center;mso-position-horizontal-relative:margin;mso-position-vertical:center;mso-position-vertical-relative:margin" o:allowincell="f">
           <v:imagedata r:id="rId1" o:title="fundo_timbrado_margemestreita"/>
           <w10:wrap anchorx="margin" anchory="page"/>
         </v:shape>
@@ -4171,7 +4261,7 @@
 </file>
 
 <file path=word/header2.xml><?xml version="1.0" encoding="utf-8"?>
-<w:hdr xmlns:wpc="http://schemas.microsoft.com/office/word/2010/wordprocessingCanvas" xmlns:cx="http://schemas.microsoft.com/office/drawing/2014/chartex" xmlns:cx1="http://schemas.microsoft.com/office/drawing/2015/9/8/chartex" xmlns:cx2="http://schemas.microsoft.com/office/drawing/2015/10/21/chartex" xmlns:cx3="http://schemas.microsoft.com/office/drawing/2016/5/9/chartex" xmlns:cx4="http://schemas.microsoft.com/office/drawing/2016/5/10/chartex" xmlns:cx5="http://schemas.microsoft.com/office/drawing/2016/5/11/chartex" xmlns:cx6="http://schemas.microsoft.com/office/drawing/2016/5/12/chartex" xmlns:cx7="http://schemas.microsoft.com/office/drawing/2016/5/13/chartex" xmlns:cx8="http://schemas.microsoft.com/office/drawing/2016/5/14/chartex" xmlns:mc="http://schemas.openxmlformats.org/markup-compatibility/2006" xmlns:aink="http://schemas.microsoft.com/office/drawing/2016/ink" xmlns:am3d="http://schemas.microsoft.com/office/drawing/2017/model3d" xmlns:o="urn:schemas-microsoft-com:office:office" xmlns:r="http://schemas.openxmlformats.org/officeDocument/2006/relationships" xmlns:m="http://schemas.openxmlformats.org/officeDocument/2006/math" xmlns:v="urn:schemas-microsoft-com:vml" xmlns:wp14="http://schemas.microsoft.com/office/word/2010/wordprocessingDrawing" xmlns:wp="http://schemas.openxmlformats.org/drawingml/2006/wordprocessingDrawing" xmlns:w10="urn:schemas-microsoft-com:office:word" xmlns:w="http://schemas.openxmlformats.org/wordprocessingml/2006/main" xmlns:w14="http://schemas.microsoft.com/office/word/2010/wordml" xmlns:w15="http://schemas.microsoft.com/office/word/2012/wordml" xmlns:w16cex="http://schemas.microsoft.com/office/word/2018/wordml/cex" xmlns:w16cid="http://schemas.microsoft.com/office/word/2016/wordml/cid" xmlns:w16="http://schemas.microsoft.com/office/word/2018/wordml" xmlns:w16sdtdh="http://schemas.microsoft.com/office/word/2020/wordml/sdtdatahash" xmlns:w16se="http://schemas.microsoft.com/office/word/2015/wordml/symex" xmlns:wpg="http://schemas.microsoft.com/office/word/2010/wordprocessingGroup" xmlns:wpi="http://schemas.microsoft.com/office/word/2010/wordprocessingInk" xmlns:wne="http://schemas.microsoft.com/office/word/2006/wordml" xmlns:wps="http://schemas.microsoft.com/office/word/2010/wordprocessingShape" mc:Ignorable="w14 w15 w16se w16cid w16 w16cex w16sdtdh wp14">
+<w:hdr xmlns:wpc="http://schemas.microsoft.com/office/word/2010/wordprocessingCanvas" xmlns:cx="http://schemas.microsoft.com/office/drawing/2014/chartex" xmlns:cx1="http://schemas.microsoft.com/office/drawing/2015/9/8/chartex" xmlns:cx2="http://schemas.microsoft.com/office/drawing/2015/10/21/chartex" xmlns:cx3="http://schemas.microsoft.com/office/drawing/2016/5/9/chartex" xmlns:cx4="http://schemas.microsoft.com/office/drawing/2016/5/10/chartex" xmlns:cx5="http://schemas.microsoft.com/office/drawing/2016/5/11/chartex" xmlns:cx6="http://schemas.microsoft.com/office/drawing/2016/5/12/chartex" xmlns:cx7="http://schemas.microsoft.com/office/drawing/2016/5/13/chartex" xmlns:cx8="http://schemas.microsoft.com/office/drawing/2016/5/14/chartex" xmlns:mc="http://schemas.openxmlformats.org/markup-compatibility/2006" xmlns:aink="http://schemas.microsoft.com/office/drawing/2016/ink" xmlns:am3d="http://schemas.microsoft.com/office/drawing/2017/model3d" xmlns:o="urn:schemas-microsoft-com:office:office" xmlns:r="http://schemas.openxmlformats.org/officeDocument/2006/relationships" xmlns:m="http://schemas.openxmlformats.org/officeDocument/2006/math" xmlns:v="urn:schemas-microsoft-com:vml" xmlns:wp14="http://schemas.microsoft.com/office/word/2010/wordprocessingDrawing" xmlns:wp="http://schemas.openxmlformats.org/drawingml/2006/wordprocessingDrawing" xmlns:w10="urn:schemas-microsoft-com:office:word" xmlns:w="http://schemas.openxmlformats.org/wordprocessingml/2006/main" xmlns:w14="http://schemas.microsoft.com/office/word/2010/wordml" xmlns:w15="http://schemas.microsoft.com/office/word/2012/wordml" xmlns:w16cid="http://schemas.microsoft.com/office/word/2016/wordml/cid" xmlns:w16se="http://schemas.microsoft.com/office/word/2015/wordml/symex" xmlns:wpg="http://schemas.microsoft.com/office/word/2010/wordprocessingGroup" xmlns:wpi="http://schemas.microsoft.com/office/word/2010/wordprocessingInk" xmlns:wne="http://schemas.microsoft.com/office/word/2006/wordml" xmlns:wps="http://schemas.microsoft.com/office/word/2010/wordprocessingShape" mc:Ignorable="w14 w15 w16se w16cid wp14">
   <w:p>
     <w:pPr>
       <w:pStyle w:val="Cabealho"/>
@@ -4200,7 +4290,7 @@
           <v:path o:extrusionok="f" gradientshapeok="t" o:connecttype="rect"/>
           <o:lock v:ext="edit" aspectratio="t"/>
         </v:shapetype>
-        <v:shape id="WordPictureWatermark635783502" o:spid="_x0000_s1087" type="#_x0000_t75" style="position:absolute;margin-left:0;margin-top:0;width:596.2pt;height:842pt;z-index:-251656192;mso-position-horizontal:center;mso-position-horizontal-relative:margin;mso-position-vertical:center;mso-position-vertical-relative:margin" o:allowincell="f">
+        <v:shape id="WordPictureWatermark635783502" o:spid="_x0000_s2111" type="#_x0000_t75" style="position:absolute;margin-left:0;margin-top:0;width:596.2pt;height:842pt;z-index:-251656192;mso-position-horizontal:center;mso-position-horizontal-relative:margin;mso-position-vertical:center;mso-position-vertical-relative:margin" o:allowincell="f">
           <v:imagedata r:id="rId1" o:title="fundo_timbrado_margemestreita"/>
           <w10:wrap anchorx="margin" anchory="page"/>
         </v:shape>
@@ -4211,7 +4301,7 @@
 </file>
 
 <file path=word/header3.xml><?xml version="1.0" encoding="utf-8"?>
-<w:hdr xmlns:wpc="http://schemas.microsoft.com/office/word/2010/wordprocessingCanvas" xmlns:cx="http://schemas.microsoft.com/office/drawing/2014/chartex" xmlns:cx1="http://schemas.microsoft.com/office/drawing/2015/9/8/chartex" xmlns:cx2="http://schemas.microsoft.com/office/drawing/2015/10/21/chartex" xmlns:cx3="http://schemas.microsoft.com/office/drawing/2016/5/9/chartex" xmlns:cx4="http://schemas.microsoft.com/office/drawing/2016/5/10/chartex" xmlns:cx5="http://schemas.microsoft.com/office/drawing/2016/5/11/chartex" xmlns:cx6="http://schemas.microsoft.com/office/drawing/2016/5/12/chartex" xmlns:cx7="http://schemas.microsoft.com/office/drawing/2016/5/13/chartex" xmlns:cx8="http://schemas.microsoft.com/office/drawing/2016/5/14/chartex" xmlns:mc="http://schemas.openxmlformats.org/markup-compatibility/2006" xmlns:aink="http://schemas.microsoft.com/office/drawing/2016/ink" xmlns:am3d="http://schemas.microsoft.com/office/drawing/2017/model3d" xmlns:o="urn:schemas-microsoft-com:office:office" xmlns:r="http://schemas.openxmlformats.org/officeDocument/2006/relationships" xmlns:m="http://schemas.openxmlformats.org/officeDocument/2006/math" xmlns:v="urn:schemas-microsoft-com:vml" xmlns:wp14="http://schemas.microsoft.com/office/word/2010/wordprocessingDrawing" xmlns:wp="http://schemas.openxmlformats.org/drawingml/2006/wordprocessingDrawing" xmlns:w10="urn:schemas-microsoft-com:office:word" xmlns:w="http://schemas.openxmlformats.org/wordprocessingml/2006/main" xmlns:w14="http://schemas.microsoft.com/office/word/2010/wordml" xmlns:w15="http://schemas.microsoft.com/office/word/2012/wordml" xmlns:w16cex="http://schemas.microsoft.com/office/word/2018/wordml/cex" xmlns:w16cid="http://schemas.microsoft.com/office/word/2016/wordml/cid" xmlns:w16="http://schemas.microsoft.com/office/word/2018/wordml" xmlns:w16sdtdh="http://schemas.microsoft.com/office/word/2020/wordml/sdtdatahash" xmlns:w16se="http://schemas.microsoft.com/office/word/2015/wordml/symex" xmlns:wpg="http://schemas.microsoft.com/office/word/2010/wordprocessingGroup" xmlns:wpi="http://schemas.microsoft.com/office/word/2010/wordprocessingInk" xmlns:wne="http://schemas.microsoft.com/office/word/2006/wordml" xmlns:wps="http://schemas.microsoft.com/office/word/2010/wordprocessingShape" mc:Ignorable="w14 w15 w16se w16cid w16 w16cex w16sdtdh wp14">
+<w:hdr xmlns:wpc="http://schemas.microsoft.com/office/word/2010/wordprocessingCanvas" xmlns:cx="http://schemas.microsoft.com/office/drawing/2014/chartex" xmlns:cx1="http://schemas.microsoft.com/office/drawing/2015/9/8/chartex" xmlns:cx2="http://schemas.microsoft.com/office/drawing/2015/10/21/chartex" xmlns:cx3="http://schemas.microsoft.com/office/drawing/2016/5/9/chartex" xmlns:cx4="http://schemas.microsoft.com/office/drawing/2016/5/10/chartex" xmlns:cx5="http://schemas.microsoft.com/office/drawing/2016/5/11/chartex" xmlns:cx6="http://schemas.microsoft.com/office/drawing/2016/5/12/chartex" xmlns:cx7="http://schemas.microsoft.com/office/drawing/2016/5/13/chartex" xmlns:cx8="http://schemas.microsoft.com/office/drawing/2016/5/14/chartex" xmlns:mc="http://schemas.openxmlformats.org/markup-compatibility/2006" xmlns:aink="http://schemas.microsoft.com/office/drawing/2016/ink" xmlns:am3d="http://schemas.microsoft.com/office/drawing/2017/model3d" xmlns:o="urn:schemas-microsoft-com:office:office" xmlns:r="http://schemas.openxmlformats.org/officeDocument/2006/relationships" xmlns:m="http://schemas.openxmlformats.org/officeDocument/2006/math" xmlns:v="urn:schemas-microsoft-com:vml" xmlns:wp14="http://schemas.microsoft.com/office/word/2010/wordprocessingDrawing" xmlns:wp="http://schemas.openxmlformats.org/drawingml/2006/wordprocessingDrawing" xmlns:w10="urn:schemas-microsoft-com:office:word" xmlns:w="http://schemas.openxmlformats.org/wordprocessingml/2006/main" xmlns:w14="http://schemas.microsoft.com/office/word/2010/wordml" xmlns:w15="http://schemas.microsoft.com/office/word/2012/wordml" xmlns:w16cid="http://schemas.microsoft.com/office/word/2016/wordml/cid" xmlns:w16se="http://schemas.microsoft.com/office/word/2015/wordml/symex" xmlns:wpg="http://schemas.microsoft.com/office/word/2010/wordprocessingGroup" xmlns:wpi="http://schemas.microsoft.com/office/word/2010/wordprocessingInk" xmlns:wne="http://schemas.microsoft.com/office/word/2006/wordml" xmlns:wps="http://schemas.microsoft.com/office/word/2010/wordprocessingShape" mc:Ignorable="w14 w15 w16se w16cid wp14">
   <w:p>
     <w:pPr>
       <w:pStyle w:val="Cabealho"/>
@@ -4240,7 +4330,7 @@
           <v:path o:extrusionok="f" gradientshapeok="t" o:connecttype="rect"/>
           <o:lock v:ext="edit" aspectratio="t"/>
         </v:shapetype>
-        <v:shape id="WordPictureWatermark635783500" o:spid="_x0000_s1085" type="#_x0000_t75" style="position:absolute;margin-left:0;margin-top:0;width:596.2pt;height:842pt;z-index:-251658240;mso-position-horizontal:center;mso-position-horizontal-relative:margin;mso-position-vertical:center;mso-position-vertical-relative:margin" o:allowincell="f">
+        <v:shape id="WordPictureWatermark635783500" o:spid="_x0000_s2109" type="#_x0000_t75" style="position:absolute;margin-left:0;margin-top:0;width:596.2pt;height:842pt;z-index:-251658240;mso-position-horizontal:center;mso-position-horizontal-relative:margin;mso-position-vertical:center;mso-position-vertical-relative:margin" o:allowincell="f">
           <v:imagedata r:id="rId1" o:title="fundo_timbrado_margemestreita"/>
           <w10:wrap anchorx="margin" anchory="page"/>
         </v:shape>
@@ -4251,7 +4341,7 @@
 </file>
 
 <file path=word/numbering.xml><?xml version="1.0" encoding="utf-8"?>
-<w:numbering xmlns:wpc="http://schemas.microsoft.com/office/word/2010/wordprocessingCanvas" xmlns:cx="http://schemas.microsoft.com/office/drawing/2014/chartex" xmlns:cx1="http://schemas.microsoft.com/office/drawing/2015/9/8/chartex" xmlns:cx2="http://schemas.microsoft.com/office/drawing/2015/10/21/chartex" xmlns:cx3="http://schemas.microsoft.com/office/drawing/2016/5/9/chartex" xmlns:cx4="http://schemas.microsoft.com/office/drawing/2016/5/10/chartex" xmlns:cx5="http://schemas.microsoft.com/office/drawing/2016/5/11/chartex" xmlns:cx6="http://schemas.microsoft.com/office/drawing/2016/5/12/chartex" xmlns:cx7="http://schemas.microsoft.com/office/drawing/2016/5/13/chartex" xmlns:cx8="http://schemas.microsoft.com/office/drawing/2016/5/14/chartex" xmlns:mc="http://schemas.openxmlformats.org/markup-compatibility/2006" xmlns:aink="http://schemas.microsoft.com/office/drawing/2016/ink" xmlns:am3d="http://schemas.microsoft.com/office/drawing/2017/model3d" xmlns:o="urn:schemas-microsoft-com:office:office" xmlns:r="http://schemas.openxmlformats.org/officeDocument/2006/relationships" xmlns:m="http://schemas.openxmlformats.org/officeDocument/2006/math" xmlns:v="urn:schemas-microsoft-com:vml" xmlns:wp14="http://schemas.microsoft.com/office/word/2010/wordprocessingDrawing" xmlns:wp="http://schemas.openxmlformats.org/drawingml/2006/wordprocessingDrawing" xmlns:w10="urn:schemas-microsoft-com:office:word" xmlns:w="http://schemas.openxmlformats.org/wordprocessingml/2006/main" xmlns:w14="http://schemas.microsoft.com/office/word/2010/wordml" xmlns:w15="http://schemas.microsoft.com/office/word/2012/wordml" xmlns:w16cex="http://schemas.microsoft.com/office/word/2018/wordml/cex" xmlns:w16cid="http://schemas.microsoft.com/office/word/2016/wordml/cid" xmlns:w16="http://schemas.microsoft.com/office/word/2018/wordml" xmlns:w16sdtdh="http://schemas.microsoft.com/office/word/2020/wordml/sdtdatahash" xmlns:w16se="http://schemas.microsoft.com/office/word/2015/wordml/symex" xmlns:wpg="http://schemas.microsoft.com/office/word/2010/wordprocessingGroup" xmlns:wpi="http://schemas.microsoft.com/office/word/2010/wordprocessingInk" xmlns:wne="http://schemas.microsoft.com/office/word/2006/wordml" xmlns:wps="http://schemas.microsoft.com/office/word/2010/wordprocessingShape" mc:Ignorable="w14 w15 w16se w16cid w16 w16cex w16sdtdh wp14">
+<w:numbering xmlns:wpc="http://schemas.microsoft.com/office/word/2010/wordprocessingCanvas" xmlns:cx="http://schemas.microsoft.com/office/drawing/2014/chartex" xmlns:cx1="http://schemas.microsoft.com/office/drawing/2015/9/8/chartex" xmlns:cx2="http://schemas.microsoft.com/office/drawing/2015/10/21/chartex" xmlns:cx3="http://schemas.microsoft.com/office/drawing/2016/5/9/chartex" xmlns:cx4="http://schemas.microsoft.com/office/drawing/2016/5/10/chartex" xmlns:cx5="http://schemas.microsoft.com/office/drawing/2016/5/11/chartex" xmlns:cx6="http://schemas.microsoft.com/office/drawing/2016/5/12/chartex" xmlns:cx7="http://schemas.microsoft.com/office/drawing/2016/5/13/chartex" xmlns:cx8="http://schemas.microsoft.com/office/drawing/2016/5/14/chartex" xmlns:mc="http://schemas.openxmlformats.org/markup-compatibility/2006" xmlns:aink="http://schemas.microsoft.com/office/drawing/2016/ink" xmlns:am3d="http://schemas.microsoft.com/office/drawing/2017/model3d" xmlns:o="urn:schemas-microsoft-com:office:office" xmlns:r="http://schemas.openxmlformats.org/officeDocument/2006/relationships" xmlns:m="http://schemas.openxmlformats.org/officeDocument/2006/math" xmlns:v="urn:schemas-microsoft-com:vml" xmlns:wp14="http://schemas.microsoft.com/office/word/2010/wordprocessingDrawing" xmlns:wp="http://schemas.openxmlformats.org/drawingml/2006/wordprocessingDrawing" xmlns:w10="urn:schemas-microsoft-com:office:word" xmlns:w="http://schemas.openxmlformats.org/wordprocessingml/2006/main" xmlns:w14="http://schemas.microsoft.com/office/word/2010/wordml" xmlns:w15="http://schemas.microsoft.com/office/word/2012/wordml" xmlns:w16cid="http://schemas.microsoft.com/office/word/2016/wordml/cid" xmlns:w16se="http://schemas.microsoft.com/office/word/2015/wordml/symex" xmlns:wpg="http://schemas.microsoft.com/office/word/2010/wordprocessingGroup" xmlns:wpi="http://schemas.microsoft.com/office/word/2010/wordprocessingInk" xmlns:wne="http://schemas.microsoft.com/office/word/2006/wordml" xmlns:wps="http://schemas.microsoft.com/office/word/2010/wordprocessingShape" mc:Ignorable="w14 w15 w16se w16cid wp14">
   <w:abstractNum w:abstractNumId="0" w15:restartNumberingAfterBreak="0">
     <w:nsid w:val="126D22C5"/>
     <w:multiLevelType w:val="hybridMultilevel"/>
@@ -5465,7 +5555,7 @@
 </file>
 
 <file path=word/styles.xml><?xml version="1.0" encoding="utf-8"?>
-<w:styles xmlns:mc="http://schemas.openxmlformats.org/markup-compatibility/2006" xmlns:r="http://schemas.openxmlformats.org/officeDocument/2006/relationships" xmlns:w="http://schemas.openxmlformats.org/wordprocessingml/2006/main" xmlns:w14="http://schemas.microsoft.com/office/word/2010/wordml" xmlns:w15="http://schemas.microsoft.com/office/word/2012/wordml" xmlns:w16cex="http://schemas.microsoft.com/office/word/2018/wordml/cex" xmlns:w16cid="http://schemas.microsoft.com/office/word/2016/wordml/cid" xmlns:w16="http://schemas.microsoft.com/office/word/2018/wordml" xmlns:w16sdtdh="http://schemas.microsoft.com/office/word/2020/wordml/sdtdatahash" xmlns:w16se="http://schemas.microsoft.com/office/word/2015/wordml/symex" mc:Ignorable="w14 w15 w16se w16cid w16 w16cex w16sdtdh">
+<w:styles xmlns:mc="http://schemas.openxmlformats.org/markup-compatibility/2006" xmlns:r="http://schemas.openxmlformats.org/officeDocument/2006/relationships" xmlns:w="http://schemas.openxmlformats.org/wordprocessingml/2006/main" xmlns:w14="http://schemas.microsoft.com/office/word/2010/wordml" xmlns:w15="http://schemas.microsoft.com/office/word/2012/wordml" xmlns:w16cid="http://schemas.microsoft.com/office/word/2016/wordml/cid" xmlns:w16se="http://schemas.microsoft.com/office/word/2015/wordml/symex" mc:Ignorable="w14 w15 w16se w16cid">
   <w:docDefaults>
     <w:rPrDefault>
       <w:rPr>
@@ -6592,7 +6682,12 @@
 </file>
 
 <file path=customXml/item1.xml><?xml version="1.0" encoding="utf-8"?>
-<b:Sources xmlns:b="http://schemas.openxmlformats.org/officeDocument/2006/bibliography" xmlns="http://schemas.openxmlformats.org/officeDocument/2006/bibliography" SelectedStyle="\APASixthEditionOfficeOnline.xsl" StyleName="APA" Version="6"/>
+<?mso-contentType ?>
+<FormTemplates xmlns="http://schemas.microsoft.com/sharepoint/v3/contenttype/forms">
+  <Display>DocumentLibraryForm</Display>
+  <Edit>DocumentLibraryForm</Edit>
+  <New>DocumentLibraryForm</New>
+</FormTemplates>
 </file>
 
 <file path=customXml/item2.xml><?xml version="1.0" encoding="utf-8"?>
@@ -6766,24 +6861,19 @@
 </file>
 
 <file path=customXml/item3.xml><?xml version="1.0" encoding="utf-8"?>
-<?mso-contentType ?>
-<FormTemplates xmlns="http://schemas.microsoft.com/sharepoint/v3/contenttype/forms">
-  <Display>DocumentLibraryForm</Display>
-  <Edit>DocumentLibraryForm</Edit>
-  <New>DocumentLibraryForm</New>
-</FormTemplates>
-</file>
-
-<file path=customXml/item4.xml><?xml version="1.0" encoding="utf-8"?>
 <p:properties xmlns:p="http://schemas.microsoft.com/office/2006/metadata/properties" xmlns:xsi="http://www.w3.org/2001/XMLSchema-instance" xmlns:pc="http://schemas.microsoft.com/office/infopath/2007/PartnerControls">
   <documentManagement/>
 </p:properties>
 </file>
 
+<file path=customXml/item4.xml><?xml version="1.0" encoding="utf-8"?>
+<b:Sources xmlns:b="http://schemas.openxmlformats.org/officeDocument/2006/bibliography" xmlns="http://schemas.openxmlformats.org/officeDocument/2006/bibliography" SelectedStyle="\APASixthEditionOfficeOnline.xsl" StyleName="APA" Version="6"/>
+</file>
+
 <file path=customXml/itemProps1.xml><?xml version="1.0" encoding="utf-8"?>
-<ds:datastoreItem xmlns:ds="http://schemas.openxmlformats.org/officeDocument/2006/customXml" ds:itemID="{41E07F58-49BD-45C6-B544-8D3BF5038695}">
+<ds:datastoreItem xmlns:ds="http://schemas.openxmlformats.org/officeDocument/2006/customXml" ds:itemID="{B52C9AD5-4F18-4494-A12B-C11EA8399E21}">
   <ds:schemaRefs>
-    <ds:schemaRef ds:uri="http://schemas.openxmlformats.org/officeDocument/2006/bibliography"/>
+    <ds:schemaRef ds:uri="http://schemas.microsoft.com/sharepoint/v3/contenttype/forms"/>
   </ds:schemaRefs>
 </ds:datastoreItem>
 </file>
@@ -6807,18 +6897,18 @@
 </file>
 
 <file path=customXml/itemProps3.xml><?xml version="1.0" encoding="utf-8"?>
-<ds:datastoreItem xmlns:ds="http://schemas.openxmlformats.org/officeDocument/2006/customXml" ds:itemID="{B52C9AD5-4F18-4494-A12B-C11EA8399E21}">
-  <ds:schemaRefs>
-    <ds:schemaRef ds:uri="http://schemas.microsoft.com/sharepoint/v3/contenttype/forms"/>
-  </ds:schemaRefs>
-</ds:datastoreItem>
-</file>
-
-<file path=customXml/itemProps4.xml><?xml version="1.0" encoding="utf-8"?>
 <ds:datastoreItem xmlns:ds="http://schemas.openxmlformats.org/officeDocument/2006/customXml" ds:itemID="{79054B02-B215-46AC-9176-544339E93661}">
   <ds:schemaRefs>
     <ds:schemaRef ds:uri="http://schemas.microsoft.com/office/2006/metadata/properties"/>
     <ds:schemaRef ds:uri="http://schemas.microsoft.com/office/infopath/2007/PartnerControls"/>
   </ds:schemaRefs>
 </ds:datastoreItem>
+</file>
+
+<file path=customXml/itemProps4.xml><?xml version="1.0" encoding="utf-8"?>
+<ds:datastoreItem xmlns:ds="http://schemas.openxmlformats.org/officeDocument/2006/customXml" ds:itemID="{BA36AE45-9C97-426E-89D1-2BB281BEA1D7}">
+  <ds:schemaRefs>
+    <ds:schemaRef ds:uri="http://schemas.openxmlformats.org/officeDocument/2006/bibliography"/>
+  </ds:schemaRefs>
+</ds:datastoreItem>
 </file>
</xml_diff>